<commit_message>
this is third commit
</commit_message>
<xml_diff>
--- a/third.docx
+++ b/third.docx
@@ -5,12 +5,20 @@
     <w:p>
       <w:pPr>
         <w:pStyle w:val="Subtitle"/>
-        <w:rPr>
-          <w:rStyle w:val="IntenseEmphasis"/>
-        </w:rPr>
+        <w:tabs>
+          <w:tab w:val="left" w:pos="3624"/>
+        </w:tabs>
       </w:pPr>
       <w:r>
         <w:t>This is third file</w:t>
+      </w:r>
+      <w:r>
+        <w:tab/>
+      </w:r>
+    </w:p>
+    <w:p>
+      <w:r>
+        <w:t>This is third comit</w:t>
       </w:r>
     </w:p>
     <w:sectPr>
@@ -182,6 +190,7 @@
   <w:style w:type="paragraph" w:default="1" w:styleId="Normal">
     <w:name w:val="Normal"/>
     <w:qFormat/>
+    <w:rsid w:val="00BC0F32"/>
   </w:style>
   <w:style w:type="character" w:default="1" w:styleId="DefaultParagraphFont">
     <w:name w:val="Default Paragraph Font"/>

</xml_diff>